<commit_message>
Updated WLAN, Links document
</commit_message>
<xml_diff>
--- a/IGWBS TDM - WLAN, Links.docx
+++ b/IGWBS TDM - WLAN, Links.docx
@@ -2,11 +2,6 @@
 <file path=word/document.xml><?xml version="1.0" encoding="utf-8"?>
 <w:document xmlns:wpc="http://schemas.microsoft.com/office/word/2010/wordprocessingCanvas" xmlns:cx="http://schemas.microsoft.com/office/drawing/2014/chartex" xmlns:cx1="http://schemas.microsoft.com/office/drawing/2015/9/8/chartex" xmlns:cx2="http://schemas.microsoft.com/office/drawing/2015/10/21/chartex" xmlns:cx3="http://schemas.microsoft.com/office/drawing/2016/5/9/chartex" xmlns:cx4="http://schemas.microsoft.com/office/drawing/2016/5/10/chartex" xmlns:cx5="http://schemas.microsoft.com/office/drawing/2016/5/11/chartex" xmlns:cx6="http://schemas.microsoft.com/office/drawing/2016/5/12/chartex" xmlns:cx7="http://schemas.microsoft.com/office/drawing/2016/5/13/chartex" xmlns:cx8="http://schemas.microsoft.com/office/drawing/2016/5/14/chartex" xmlns:mc="http://schemas.openxmlformats.org/markup-compatibility/2006" xmlns:aink="http://schemas.microsoft.com/office/drawing/2016/ink" xmlns:am3d="http://schemas.microsoft.com/office/drawing/2017/model3d" xmlns:o="urn:schemas-microsoft-com:office:office" xmlns:r="http://schemas.openxmlformats.org/officeDocument/2006/relationships" xmlns:m="http://schemas.openxmlformats.org/officeDocument/2006/math" xmlns:v="urn:schemas-microsoft-com:vml" xmlns:wp14="http://schemas.microsoft.com/office/word/2010/wordprocessingDrawing" xmlns:wp="http://schemas.openxmlformats.org/drawingml/2006/wordprocessingDrawing" xmlns:w10="urn:schemas-microsoft-com:office:word" xmlns:w="http://schemas.openxmlformats.org/wordprocessingml/2006/main" xmlns:w14="http://schemas.microsoft.com/office/word/2010/wordml" xmlns:w15="http://schemas.microsoft.com/office/word/2012/wordml" xmlns:w16cex="http://schemas.microsoft.com/office/word/2018/wordml/cex" xmlns:w16cid="http://schemas.microsoft.com/office/word/2016/wordml/cid" xmlns:w16="http://schemas.microsoft.com/office/word/2018/wordml" xmlns:w16sdtdh="http://schemas.microsoft.com/office/word/2020/wordml/sdtdatahash" xmlns:w16se="http://schemas.microsoft.com/office/word/2015/wordml/symex" xmlns:wpg="http://schemas.microsoft.com/office/word/2010/wordprocessingGroup" xmlns:wpi="http://schemas.microsoft.com/office/word/2010/wordprocessingInk" xmlns:wne="http://schemas.microsoft.com/office/word/2006/wordml" xmlns:wps="http://schemas.microsoft.com/office/word/2010/wordprocessingShape" mc:Ignorable="w14 w15 w16se w16cid w16 w16cex w16sdtdh wp14">
   <w:body>
-    <w:p>
-      <w:pPr>
-        <w:pStyle w:val="Haupttitel"/>
-      </w:pPr>
-    </w:p>
     <w:p>
       <w:pPr>
         <w:pStyle w:val="Haupttitel"/>
@@ -353,13 +348,6 @@
           <w:bCs/>
         </w:rPr>
         <w:t>Arbeitsoberfläche</w:t>
-      </w:r>
-      <w:r>
-        <w:rPr>
-          <w:b/>
-          <w:bCs/>
-        </w:rPr>
-        <w:t xml:space="preserve"> für den Kurs</w:t>
       </w:r>
       <w:r>
         <w:rPr>
@@ -430,7 +418,16 @@
             <w:bCs/>
             <w:color w:val="0070C0"/>
           </w:rPr>
-          <w:t>Github Repository</w:t>
+          <w:t>GitHub</w:t>
+        </w:r>
+        <w:r>
+          <w:rPr>
+            <w:rStyle w:val="Hyperlink"/>
+            <w:b/>
+            <w:bCs/>
+            <w:color w:val="0070C0"/>
+          </w:rPr>
+          <w:t xml:space="preserve"> Repository</w:t>
         </w:r>
       </w:hyperlink>
       <w:r>
@@ -451,6 +448,136 @@
       <w:r>
         <w:t xml:space="preserve"> </w:t>
       </w:r>
+    </w:p>
+    <w:p>
+      <w:pPr>
+        <w:pStyle w:val="Blocktext"/>
+        <w:numPr>
+          <w:ilvl w:val="1"/>
+          <w:numId w:val="2"/>
+        </w:numPr>
+      </w:pPr>
+      <w:r>
+        <w:t xml:space="preserve">URL zum Klonen in noto.epfl.ch: </w:t>
+      </w:r>
+      <w:r>
+        <w:rPr>
+          <w:b/>
+          <w:bCs/>
+        </w:rPr>
+        <w:t>https://github.com/k-woitas/igwbs-tdm.git</w:t>
+      </w:r>
+      <w:r>
+        <w:t xml:space="preserve"> </w:t>
+      </w:r>
+    </w:p>
+    <w:p>
+      <w:pPr>
+        <w:pStyle w:val="Blocktext"/>
+        <w:numPr>
+          <w:ilvl w:val="1"/>
+          <w:numId w:val="2"/>
+        </w:numPr>
+        <w:rPr>
+          <w:color w:val="0070C0"/>
+          <w:lang w:val="en-US"/>
+        </w:rPr>
+      </w:pPr>
+      <w:r>
+        <w:rPr>
+          <w:lang w:val="en-US"/>
+        </w:rPr>
+        <w:t xml:space="preserve">Notebook 1: </w:t>
+      </w:r>
+      <w:hyperlink r:id="rId10" w:history="1">
+        <w:r>
+          <w:rPr>
+            <w:rStyle w:val="Hyperlink"/>
+            <w:color w:val="0070C0"/>
+            <w:lang w:val="en-US"/>
+          </w:rPr>
+          <w:t>Python_introduction.ipynb</w:t>
+        </w:r>
+      </w:hyperlink>
+    </w:p>
+    <w:p>
+      <w:pPr>
+        <w:pStyle w:val="Blocktext"/>
+        <w:numPr>
+          <w:ilvl w:val="1"/>
+          <w:numId w:val="2"/>
+        </w:numPr>
+        <w:rPr>
+          <w:lang w:val="en-US"/>
+        </w:rPr>
+      </w:pPr>
+      <w:r>
+        <w:rPr>
+          <w:lang w:val="en-US"/>
+        </w:rPr>
+        <w:t xml:space="preserve">Notebook 2: </w:t>
+      </w:r>
+      <w:hyperlink r:id="rId11" w:history="1">
+        <w:r>
+          <w:rPr>
+            <w:rStyle w:val="Hyperlink"/>
+            <w:color w:val="0070C0"/>
+            <w:lang w:val="en-US"/>
+          </w:rPr>
+          <w:t>e-rara_oai.ipynb</w:t>
+        </w:r>
+      </w:hyperlink>
+    </w:p>
+    <w:p>
+      <w:pPr>
+        <w:pStyle w:val="Blocktext"/>
+        <w:numPr>
+          <w:ilvl w:val="1"/>
+          <w:numId w:val="2"/>
+        </w:numPr>
+        <w:rPr>
+          <w:lang w:val="en-US"/>
+        </w:rPr>
+      </w:pPr>
+      <w:r>
+        <w:rPr>
+          <w:lang w:val="en-US"/>
+        </w:rPr>
+        <w:t>Notebook 3:</w:t>
+      </w:r>
+      <w:r>
+        <w:rPr>
+          <w:color w:val="0070C0"/>
+          <w:lang w:val="en-US"/>
+        </w:rPr>
+        <w:t xml:space="preserve"> </w:t>
+      </w:r>
+      <w:hyperlink r:id="rId12" w:history="1">
+        <w:r>
+          <w:rPr>
+            <w:rStyle w:val="Hyperlink"/>
+            <w:color w:val="0070C0"/>
+            <w:lang w:val="en-US"/>
+          </w:rPr>
+          <w:t>metadata_a</w:t>
+        </w:r>
+        <w:r>
+          <w:rPr>
+            <w:rStyle w:val="Hyperlink"/>
+            <w:color w:val="0070C0"/>
+            <w:lang w:val="en-US"/>
+          </w:rPr>
+          <w:t>n</w:t>
+        </w:r>
+        <w:r>
+          <w:rPr>
+            <w:rStyle w:val="Hyperlink"/>
+            <w:color w:val="0070C0"/>
+            <w:lang w:val="en-US"/>
+          </w:rPr>
+          <w:t>alysis.ipynb</w:t>
+        </w:r>
+      </w:hyperlink>
     </w:p>
     <w:p>
       <w:pPr>
@@ -461,27 +588,17 @@
         </w:numPr>
       </w:pPr>
       <w:r>
-        <w:t>umfangreiche</w:t>
-      </w:r>
-      <w:r>
-        <w:t xml:space="preserve"> </w:t>
-      </w:r>
-      <w:r>
         <w:rPr>
           <w:b/>
           <w:bCs/>
         </w:rPr>
-        <w:t>Original-</w:t>
-      </w:r>
-      <w:r>
-        <w:rPr>
-          <w:b/>
-          <w:bCs/>
-        </w:rPr>
-        <w:t>Notebooks</w:t>
-      </w:r>
-      <w:r>
-        <w:t xml:space="preserve"> (mit statischer und Binder-Version) für</w:t>
+        <w:t>Weboberflächen</w:t>
+      </w:r>
+      <w:r>
+        <w:t xml:space="preserve"> der Schweizer Kulturerbe-</w:t>
+      </w:r>
+      <w:r>
+        <w:t>Plattformen:</w:t>
       </w:r>
     </w:p>
     <w:p>
@@ -495,96 +612,10 @@
           <w:color w:val="0070C0"/>
         </w:rPr>
       </w:pPr>
-      <w:hyperlink r:id="rId10" w:history="1">
-        <w:r>
-          <w:rPr>
-            <w:rStyle w:val="Hyperlink"/>
-            <w:color w:val="0070C0"/>
-          </w:rPr>
-          <w:t>e-rara</w:t>
-        </w:r>
-      </w:hyperlink>
-    </w:p>
-    <w:p>
-      <w:pPr>
-        <w:pStyle w:val="Blocktext"/>
-        <w:numPr>
-          <w:ilvl w:val="1"/>
-          <w:numId w:val="2"/>
-        </w:numPr>
-        <w:rPr>
-          <w:color w:val="0070C0"/>
-        </w:rPr>
-      </w:pPr>
-      <w:hyperlink r:id="rId11" w:history="1">
-        <w:r>
-          <w:rPr>
-            <w:rStyle w:val="Hyperlink"/>
-            <w:color w:val="0070C0"/>
-          </w:rPr>
-          <w:t>e-periodica</w:t>
-        </w:r>
-      </w:hyperlink>
-    </w:p>
-    <w:p>
-      <w:pPr>
-        <w:pStyle w:val="Blocktext"/>
-        <w:numPr>
-          <w:ilvl w:val="1"/>
-          <w:numId w:val="2"/>
-        </w:numPr>
-        <w:rPr>
-          <w:color w:val="0070C0"/>
-        </w:rPr>
-      </w:pPr>
-      <w:hyperlink r:id="rId12" w:history="1">
-        <w:r>
-          <w:rPr>
-            <w:rStyle w:val="Hyperlink"/>
-            <w:color w:val="0070C0"/>
-          </w:rPr>
-          <w:t>e-manuscripta</w:t>
-        </w:r>
-      </w:hyperlink>
-    </w:p>
-    <w:p>
-      <w:pPr>
-        <w:pStyle w:val="Blocktext"/>
-        <w:numPr>
-          <w:ilvl w:val="0"/>
-          <w:numId w:val="2"/>
-        </w:numPr>
-      </w:pPr>
-      <w:r>
-        <w:rPr>
-          <w:b/>
-          <w:bCs/>
-        </w:rPr>
-        <w:t>Weboberflächen</w:t>
-      </w:r>
-      <w:r>
-        <w:t xml:space="preserve"> der Schweizer Kulturerbe-</w:t>
-      </w:r>
-      <w:r>
-        <w:t>Plattformen:</w:t>
-      </w:r>
-    </w:p>
-    <w:p>
-      <w:pPr>
-        <w:pStyle w:val="Blocktext"/>
-        <w:numPr>
-          <w:ilvl w:val="1"/>
-          <w:numId w:val="2"/>
-        </w:numPr>
-        <w:rPr>
-          <w:color w:val="0070C0"/>
-        </w:rPr>
-      </w:pPr>
       <w:hyperlink r:id="rId13" w:history="1">
         <w:r>
           <w:rPr>
             <w:rStyle w:val="Hyperlink"/>
-            <w:color w:val="0070C0"/>
           </w:rPr>
           <w:t>www.e-rara.ch</w:t>
         </w:r>
@@ -634,16 +665,99 @@
     </w:p>
     <w:p>
       <w:pPr>
+        <w:pStyle w:val="Blocktext"/>
+        <w:numPr>
+          <w:ilvl w:val="0"/>
+          <w:numId w:val="2"/>
+        </w:numPr>
+      </w:pPr>
+      <w:r>
+        <w:t xml:space="preserve">umfangreiche </w:t>
+      </w:r>
+      <w:r>
+        <w:t>Original-Notebooks</w:t>
+      </w:r>
+      <w:r>
+        <w:t xml:space="preserve"> (mit statischer und Binder-Version) für</w:t>
+      </w:r>
+    </w:p>
+    <w:p>
+      <w:pPr>
+        <w:pStyle w:val="Blocktext"/>
+        <w:numPr>
+          <w:ilvl w:val="1"/>
+          <w:numId w:val="2"/>
+        </w:numPr>
+        <w:rPr>
+          <w:color w:val="0070C0"/>
+        </w:rPr>
+      </w:pPr>
+      <w:hyperlink r:id="rId16" w:history="1">
+        <w:r>
+          <w:rPr>
+            <w:rStyle w:val="Hyperlink"/>
+            <w:color w:val="0070C0"/>
+          </w:rPr>
+          <w:t>e-rara</w:t>
+        </w:r>
+      </w:hyperlink>
+    </w:p>
+    <w:p>
+      <w:pPr>
+        <w:pStyle w:val="Blocktext"/>
+        <w:numPr>
+          <w:ilvl w:val="1"/>
+          <w:numId w:val="2"/>
+        </w:numPr>
+        <w:rPr>
+          <w:color w:val="0070C0"/>
+        </w:rPr>
+      </w:pPr>
+      <w:hyperlink r:id="rId17" w:history="1">
+        <w:r>
+          <w:rPr>
+            <w:rStyle w:val="Hyperlink"/>
+            <w:color w:val="0070C0"/>
+          </w:rPr>
+          <w:t>e-periodica</w:t>
+        </w:r>
+      </w:hyperlink>
+    </w:p>
+    <w:p>
+      <w:pPr>
+        <w:pStyle w:val="Blocktext"/>
+        <w:numPr>
+          <w:ilvl w:val="1"/>
+          <w:numId w:val="2"/>
+        </w:numPr>
+        <w:rPr>
+          <w:color w:val="0070C0"/>
+        </w:rPr>
+      </w:pPr>
+      <w:hyperlink r:id="rId18" w:history="1">
+        <w:r>
+          <w:rPr>
+            <w:rStyle w:val="Hyperlink"/>
+            <w:color w:val="0070C0"/>
+          </w:rPr>
+          <w:t>e-manuscripta</w:t>
+        </w:r>
+      </w:hyperlink>
+    </w:p>
+    <w:p>
+      <w:pPr>
         <w:rPr>
           <w:b/>
         </w:rPr>
       </w:pPr>
     </w:p>
     <w:sectPr>
-      <w:headerReference w:type="default" r:id="rId16"/>
-      <w:footerReference w:type="default" r:id="rId17"/>
-      <w:headerReference w:type="first" r:id="rId18"/>
-      <w:footerReference w:type="first" r:id="rId19"/>
+      <w:headerReference w:type="even" r:id="rId19"/>
+      <w:headerReference w:type="default" r:id="rId20"/>
+      <w:footerReference w:type="even" r:id="rId21"/>
+      <w:footerReference w:type="default" r:id="rId22"/>
+      <w:headerReference w:type="first" r:id="rId23"/>
+      <w:footerReference w:type="first" r:id="rId24"/>
       <w:pgSz w:w="11900" w:h="16840"/>
       <w:pgMar w:top="2951" w:right="1127" w:bottom="1134" w:left="1701" w:header="709" w:footer="243" w:gutter="0"/>
       <w:cols w:space="708"/>
@@ -674,6 +788,16 @@
 </file>
 
 <file path=word/footer1.xml><?xml version="1.0" encoding="utf-8"?>
+<w:ftr xmlns:wpc="http://schemas.microsoft.com/office/word/2010/wordprocessingCanvas" xmlns:cx="http://schemas.microsoft.com/office/drawing/2014/chartex" xmlns:cx1="http://schemas.microsoft.com/office/drawing/2015/9/8/chartex" xmlns:cx2="http://schemas.microsoft.com/office/drawing/2015/10/21/chartex" xmlns:cx3="http://schemas.microsoft.com/office/drawing/2016/5/9/chartex" xmlns:cx4="http://schemas.microsoft.com/office/drawing/2016/5/10/chartex" xmlns:cx5="http://schemas.microsoft.com/office/drawing/2016/5/11/chartex" xmlns:cx6="http://schemas.microsoft.com/office/drawing/2016/5/12/chartex" xmlns:cx7="http://schemas.microsoft.com/office/drawing/2016/5/13/chartex" xmlns:cx8="http://schemas.microsoft.com/office/drawing/2016/5/14/chartex" xmlns:mc="http://schemas.openxmlformats.org/markup-compatibility/2006" xmlns:aink="http://schemas.microsoft.com/office/drawing/2016/ink" xmlns:am3d="http://schemas.microsoft.com/office/drawing/2017/model3d" xmlns:o="urn:schemas-microsoft-com:office:office" xmlns:r="http://schemas.openxmlformats.org/officeDocument/2006/relationships" xmlns:m="http://schemas.openxmlformats.org/officeDocument/2006/math" xmlns:v="urn:schemas-microsoft-com:vml" xmlns:wp14="http://schemas.microsoft.com/office/word/2010/wordprocessingDrawing" xmlns:wp="http://schemas.openxmlformats.org/drawingml/2006/wordprocessingDrawing" xmlns:w10="urn:schemas-microsoft-com:office:word" xmlns:w="http://schemas.openxmlformats.org/wordprocessingml/2006/main" xmlns:w14="http://schemas.microsoft.com/office/word/2010/wordml" xmlns:w15="http://schemas.microsoft.com/office/word/2012/wordml" xmlns:w16cex="http://schemas.microsoft.com/office/word/2018/wordml/cex" xmlns:w16cid="http://schemas.microsoft.com/office/word/2016/wordml/cid" xmlns:w16="http://schemas.microsoft.com/office/word/2018/wordml" xmlns:w16sdtdh="http://schemas.microsoft.com/office/word/2020/wordml/sdtdatahash" xmlns:w16se="http://schemas.microsoft.com/office/word/2015/wordml/symex" xmlns:wpg="http://schemas.microsoft.com/office/word/2010/wordprocessingGroup" xmlns:wpi="http://schemas.microsoft.com/office/word/2010/wordprocessingInk" xmlns:wne="http://schemas.microsoft.com/office/word/2006/wordml" xmlns:wps="http://schemas.microsoft.com/office/word/2010/wordprocessingShape" mc:Ignorable="w14 w15 w16se w16cid w16 w16cex w16sdtdh wp14">
+  <w:p>
+    <w:pPr>
+      <w:pStyle w:val="Fuzeile"/>
+    </w:pPr>
+  </w:p>
+</w:ftr>
+</file>
+
+<file path=word/footer2.xml><?xml version="1.0" encoding="utf-8"?>
 <w:ftr xmlns:wpc="http://schemas.microsoft.com/office/word/2010/wordprocessingCanvas" xmlns:cx="http://schemas.microsoft.com/office/drawing/2014/chartex" xmlns:cx1="http://schemas.microsoft.com/office/drawing/2015/9/8/chartex" xmlns:cx2="http://schemas.microsoft.com/office/drawing/2015/10/21/chartex" xmlns:cx3="http://schemas.microsoft.com/office/drawing/2016/5/9/chartex" xmlns:cx4="http://schemas.microsoft.com/office/drawing/2016/5/10/chartex" xmlns:cx5="http://schemas.microsoft.com/office/drawing/2016/5/11/chartex" xmlns:cx6="http://schemas.microsoft.com/office/drawing/2016/5/12/chartex" xmlns:cx7="http://schemas.microsoft.com/office/drawing/2016/5/13/chartex" xmlns:cx8="http://schemas.microsoft.com/office/drawing/2016/5/14/chartex" xmlns:mc="http://schemas.openxmlformats.org/markup-compatibility/2006" xmlns:aink="http://schemas.microsoft.com/office/drawing/2016/ink" xmlns:am3d="http://schemas.microsoft.com/office/drawing/2017/model3d" xmlns:o="urn:schemas-microsoft-com:office:office" xmlns:r="http://schemas.openxmlformats.org/officeDocument/2006/relationships" xmlns:m="http://schemas.openxmlformats.org/officeDocument/2006/math" xmlns:v="urn:schemas-microsoft-com:vml" xmlns:wp14="http://schemas.microsoft.com/office/word/2010/wordprocessingDrawing" xmlns:wp="http://schemas.openxmlformats.org/drawingml/2006/wordprocessingDrawing" xmlns:w10="urn:schemas-microsoft-com:office:word" xmlns:w="http://schemas.openxmlformats.org/wordprocessingml/2006/main" xmlns:w14="http://schemas.microsoft.com/office/word/2010/wordml" xmlns:w15="http://schemas.microsoft.com/office/word/2012/wordml" xmlns:w16cex="http://schemas.microsoft.com/office/word/2018/wordml/cex" xmlns:w16cid="http://schemas.microsoft.com/office/word/2016/wordml/cid" xmlns:w16="http://schemas.microsoft.com/office/word/2018/wordml" xmlns:w16sdtdh="http://schemas.microsoft.com/office/word/2020/wordml/sdtdatahash" xmlns:w16se="http://schemas.microsoft.com/office/word/2015/wordml/symex" xmlns:wpg="http://schemas.microsoft.com/office/word/2010/wordprocessingGroup" xmlns:wpi="http://schemas.microsoft.com/office/word/2010/wordprocessingInk" xmlns:wne="http://schemas.microsoft.com/office/word/2006/wordml" xmlns:wps="http://schemas.microsoft.com/office/word/2010/wordprocessingShape" mc:Ignorable="w14 w15 w16se w16cid w16 w16cex w16sdtdh wp14">
   <w:p>
     <w:pPr>
@@ -759,7 +883,7 @@
 </w:ftr>
 </file>
 
-<file path=word/footer2.xml><?xml version="1.0" encoding="utf-8"?>
+<file path=word/footer3.xml><?xml version="1.0" encoding="utf-8"?>
 <w:ftr xmlns:wpc="http://schemas.microsoft.com/office/word/2010/wordprocessingCanvas" xmlns:cx="http://schemas.microsoft.com/office/drawing/2014/chartex" xmlns:cx1="http://schemas.microsoft.com/office/drawing/2015/9/8/chartex" xmlns:cx2="http://schemas.microsoft.com/office/drawing/2015/10/21/chartex" xmlns:cx3="http://schemas.microsoft.com/office/drawing/2016/5/9/chartex" xmlns:cx4="http://schemas.microsoft.com/office/drawing/2016/5/10/chartex" xmlns:cx5="http://schemas.microsoft.com/office/drawing/2016/5/11/chartex" xmlns:cx6="http://schemas.microsoft.com/office/drawing/2016/5/12/chartex" xmlns:cx7="http://schemas.microsoft.com/office/drawing/2016/5/13/chartex" xmlns:cx8="http://schemas.microsoft.com/office/drawing/2016/5/14/chartex" xmlns:mc="http://schemas.openxmlformats.org/markup-compatibility/2006" xmlns:aink="http://schemas.microsoft.com/office/drawing/2016/ink" xmlns:am3d="http://schemas.microsoft.com/office/drawing/2017/model3d" xmlns:o="urn:schemas-microsoft-com:office:office" xmlns:r="http://schemas.openxmlformats.org/officeDocument/2006/relationships" xmlns:m="http://schemas.openxmlformats.org/officeDocument/2006/math" xmlns:v="urn:schemas-microsoft-com:vml" xmlns:wp14="http://schemas.microsoft.com/office/word/2010/wordprocessingDrawing" xmlns:wp="http://schemas.openxmlformats.org/drawingml/2006/wordprocessingDrawing" xmlns:w10="urn:schemas-microsoft-com:office:word" xmlns:w="http://schemas.openxmlformats.org/wordprocessingml/2006/main" xmlns:w14="http://schemas.microsoft.com/office/word/2010/wordml" xmlns:w15="http://schemas.microsoft.com/office/word/2012/wordml" xmlns:w16cex="http://schemas.microsoft.com/office/word/2018/wordml/cex" xmlns:w16cid="http://schemas.microsoft.com/office/word/2016/wordml/cid" xmlns:w16="http://schemas.microsoft.com/office/word/2018/wordml" xmlns:w16sdtdh="http://schemas.microsoft.com/office/word/2020/wordml/sdtdatahash" xmlns:w16se="http://schemas.microsoft.com/office/word/2015/wordml/symex" xmlns:wpg="http://schemas.microsoft.com/office/word/2010/wordprocessingGroup" xmlns:wpi="http://schemas.microsoft.com/office/word/2010/wordprocessingInk" xmlns:wne="http://schemas.microsoft.com/office/word/2006/wordml" xmlns:wps="http://schemas.microsoft.com/office/word/2010/wordprocessingShape" mc:Ignorable="w14 w15 w16se w16cid w16 w16cex w16sdtdh wp14">
   <w:p>
     <w:pPr>
@@ -835,102 +959,6 @@
                               <w:lang w:val="en-US"/>
                             </w:rPr>
                           </w:pPr>
-                          <w:r>
-                            <w:rPr>
-                              <w:lang w:val="en-US"/>
-                            </w:rPr>
-                            <w:t>Prof. Felix Muster</w:t>
-                          </w:r>
-                        </w:p>
-                        <w:p>
-                          <w:pPr>
-                            <w:pStyle w:val="UBAdresse"/>
-                            <w:rPr>
-                              <w:lang w:val="en-US"/>
-                            </w:rPr>
-                          </w:pPr>
-                          <w:r>
-                            <w:rPr>
-                              <w:lang w:val="en-US"/>
-                            </w:rPr>
-                            <w:t>Creative Director</w:t>
-                          </w:r>
-                        </w:p>
-                        <w:p>
-                          <w:pPr>
-                            <w:pStyle w:val="UBAdresse"/>
-                            <w:rPr>
-                              <w:lang w:val="en-US"/>
-                            </w:rPr>
-                          </w:pPr>
-                          <w:r>
-                            <w:rPr>
-                              <w:lang w:val="en-US"/>
-                            </w:rPr>
-                            <w:t>Beispielgasse 4</w:t>
-                          </w:r>
-                        </w:p>
-                        <w:p>
-                          <w:pPr>
-                            <w:pStyle w:val="UBAdresse"/>
-                            <w:rPr>
-                              <w:lang w:val="en-US"/>
-                            </w:rPr>
-                          </w:pPr>
-                          <w:r>
-                            <w:rPr>
-                              <w:lang w:val="en-US"/>
-                            </w:rPr>
-                            <w:t>3012</w:t>
-                          </w:r>
-                          <w:r>
-                            <w:rPr>
-                              <w:lang w:val="en-US"/>
-                            </w:rPr>
-                            <w:t xml:space="preserve"> Bern</w:t>
-                          </w:r>
-                        </w:p>
-                        <w:p>
-                          <w:pPr>
-                            <w:pStyle w:val="UBAdresse"/>
-                            <w:rPr>
-                              <w:lang w:val="en-US"/>
-                            </w:rPr>
-                          </w:pPr>
-                          <w:r>
-                            <w:rPr>
-                              <w:lang w:val="en-US"/>
-                            </w:rPr>
-                            <w:t>Schweiz</w:t>
-                          </w:r>
-                        </w:p>
-                        <w:p>
-                          <w:pPr>
-                            <w:pStyle w:val="UBAdresse"/>
-                            <w:rPr>
-                              <w:lang w:val="en-US"/>
-                            </w:rPr>
-                          </w:pPr>
-                          <w:r>
-                            <w:rPr>
-                              <w:lang w:val="en-US"/>
-                            </w:rPr>
-                            <w:t>muster@unibe.ch</w:t>
-                          </w:r>
-                        </w:p>
-                        <w:p>
-                          <w:pPr>
-                            <w:pStyle w:val="UBAdresse"/>
-                            <w:rPr>
-                              <w:lang w:val="en-US"/>
-                            </w:rPr>
-                          </w:pPr>
-                          <w:r>
-                            <w:rPr>
-                              <w:lang w:val="en-US"/>
-                            </w:rPr>
-                            <w:t>www.muster.unibe.ch</w:t>
-                          </w:r>
                         </w:p>
                       </w:txbxContent>
                     </wps:txbx>
@@ -965,102 +993,6 @@
                         <w:lang w:val="en-US"/>
                       </w:rPr>
                     </w:pPr>
-                    <w:r>
-                      <w:rPr>
-                        <w:lang w:val="en-US"/>
-                      </w:rPr>
-                      <w:t>Prof. Felix Muster</w:t>
-                    </w:r>
-                  </w:p>
-                  <w:p>
-                    <w:pPr>
-                      <w:pStyle w:val="UBAdresse"/>
-                      <w:rPr>
-                        <w:lang w:val="en-US"/>
-                      </w:rPr>
-                    </w:pPr>
-                    <w:r>
-                      <w:rPr>
-                        <w:lang w:val="en-US"/>
-                      </w:rPr>
-                      <w:t>Creative Director</w:t>
-                    </w:r>
-                  </w:p>
-                  <w:p>
-                    <w:pPr>
-                      <w:pStyle w:val="UBAdresse"/>
-                      <w:rPr>
-                        <w:lang w:val="en-US"/>
-                      </w:rPr>
-                    </w:pPr>
-                    <w:r>
-                      <w:rPr>
-                        <w:lang w:val="en-US"/>
-                      </w:rPr>
-                      <w:t>Beispielgasse 4</w:t>
-                    </w:r>
-                  </w:p>
-                  <w:p>
-                    <w:pPr>
-                      <w:pStyle w:val="UBAdresse"/>
-                      <w:rPr>
-                        <w:lang w:val="en-US"/>
-                      </w:rPr>
-                    </w:pPr>
-                    <w:r>
-                      <w:rPr>
-                        <w:lang w:val="en-US"/>
-                      </w:rPr>
-                      <w:t>3012</w:t>
-                    </w:r>
-                    <w:r>
-                      <w:rPr>
-                        <w:lang w:val="en-US"/>
-                      </w:rPr>
-                      <w:t xml:space="preserve"> Bern</w:t>
-                    </w:r>
-                  </w:p>
-                  <w:p>
-                    <w:pPr>
-                      <w:pStyle w:val="UBAdresse"/>
-                      <w:rPr>
-                        <w:lang w:val="en-US"/>
-                      </w:rPr>
-                    </w:pPr>
-                    <w:r>
-                      <w:rPr>
-                        <w:lang w:val="en-US"/>
-                      </w:rPr>
-                      <w:t>Schweiz</w:t>
-                    </w:r>
-                  </w:p>
-                  <w:p>
-                    <w:pPr>
-                      <w:pStyle w:val="UBAdresse"/>
-                      <w:rPr>
-                        <w:lang w:val="en-US"/>
-                      </w:rPr>
-                    </w:pPr>
-                    <w:r>
-                      <w:rPr>
-                        <w:lang w:val="en-US"/>
-                      </w:rPr>
-                      <w:t>muster@unibe.ch</w:t>
-                    </w:r>
-                  </w:p>
-                  <w:p>
-                    <w:pPr>
-                      <w:pStyle w:val="UBAdresse"/>
-                      <w:rPr>
-                        <w:lang w:val="en-US"/>
-                      </w:rPr>
-                    </w:pPr>
-                    <w:r>
-                      <w:rPr>
-                        <w:lang w:val="en-US"/>
-                      </w:rPr>
-                      <w:t>www.muster.unibe.ch</w:t>
-                    </w:r>
                   </w:p>
                 </w:txbxContent>
               </v:textbox>
@@ -1148,6 +1080,16 @@
 </file>
 
 <file path=word/header1.xml><?xml version="1.0" encoding="utf-8"?>
+<w:hdr xmlns:wpc="http://schemas.microsoft.com/office/word/2010/wordprocessingCanvas" xmlns:cx="http://schemas.microsoft.com/office/drawing/2014/chartex" xmlns:cx1="http://schemas.microsoft.com/office/drawing/2015/9/8/chartex" xmlns:cx2="http://schemas.microsoft.com/office/drawing/2015/10/21/chartex" xmlns:cx3="http://schemas.microsoft.com/office/drawing/2016/5/9/chartex" xmlns:cx4="http://schemas.microsoft.com/office/drawing/2016/5/10/chartex" xmlns:cx5="http://schemas.microsoft.com/office/drawing/2016/5/11/chartex" xmlns:cx6="http://schemas.microsoft.com/office/drawing/2016/5/12/chartex" xmlns:cx7="http://schemas.microsoft.com/office/drawing/2016/5/13/chartex" xmlns:cx8="http://schemas.microsoft.com/office/drawing/2016/5/14/chartex" xmlns:mc="http://schemas.openxmlformats.org/markup-compatibility/2006" xmlns:aink="http://schemas.microsoft.com/office/drawing/2016/ink" xmlns:am3d="http://schemas.microsoft.com/office/drawing/2017/model3d" xmlns:o="urn:schemas-microsoft-com:office:office" xmlns:r="http://schemas.openxmlformats.org/officeDocument/2006/relationships" xmlns:m="http://schemas.openxmlformats.org/officeDocument/2006/math" xmlns:v="urn:schemas-microsoft-com:vml" xmlns:wp14="http://schemas.microsoft.com/office/word/2010/wordprocessingDrawing" xmlns:wp="http://schemas.openxmlformats.org/drawingml/2006/wordprocessingDrawing" xmlns:w10="urn:schemas-microsoft-com:office:word" xmlns:w="http://schemas.openxmlformats.org/wordprocessingml/2006/main" xmlns:w14="http://schemas.microsoft.com/office/word/2010/wordml" xmlns:w15="http://schemas.microsoft.com/office/word/2012/wordml" xmlns:w16cex="http://schemas.microsoft.com/office/word/2018/wordml/cex" xmlns:w16cid="http://schemas.microsoft.com/office/word/2016/wordml/cid" xmlns:w16="http://schemas.microsoft.com/office/word/2018/wordml" xmlns:w16sdtdh="http://schemas.microsoft.com/office/word/2020/wordml/sdtdatahash" xmlns:w16se="http://schemas.microsoft.com/office/word/2015/wordml/symex" xmlns:wpg="http://schemas.microsoft.com/office/word/2010/wordprocessingGroup" xmlns:wpi="http://schemas.microsoft.com/office/word/2010/wordprocessingInk" xmlns:wne="http://schemas.microsoft.com/office/word/2006/wordml" xmlns:wps="http://schemas.microsoft.com/office/word/2010/wordprocessingShape" mc:Ignorable="w14 w15 w16se w16cid w16 w16cex w16sdtdh wp14">
+  <w:p>
+    <w:pPr>
+      <w:pStyle w:val="Kopfzeile"/>
+    </w:pPr>
+  </w:p>
+</w:hdr>
+</file>
+
+<file path=word/header2.xml><?xml version="1.0" encoding="utf-8"?>
 <w:hdr xmlns:wpc="http://schemas.microsoft.com/office/word/2010/wordprocessingCanvas" xmlns:cx="http://schemas.microsoft.com/office/drawing/2014/chartex" xmlns:cx1="http://schemas.microsoft.com/office/drawing/2015/9/8/chartex" xmlns:cx2="http://schemas.microsoft.com/office/drawing/2015/10/21/chartex" xmlns:cx3="http://schemas.microsoft.com/office/drawing/2016/5/9/chartex" xmlns:cx4="http://schemas.microsoft.com/office/drawing/2016/5/10/chartex" xmlns:cx5="http://schemas.microsoft.com/office/drawing/2016/5/11/chartex" xmlns:cx6="http://schemas.microsoft.com/office/drawing/2016/5/12/chartex" xmlns:cx7="http://schemas.microsoft.com/office/drawing/2016/5/13/chartex" xmlns:cx8="http://schemas.microsoft.com/office/drawing/2016/5/14/chartex" xmlns:mc="http://schemas.openxmlformats.org/markup-compatibility/2006" xmlns:aink="http://schemas.microsoft.com/office/drawing/2016/ink" xmlns:am3d="http://schemas.microsoft.com/office/drawing/2017/model3d" xmlns:o="urn:schemas-microsoft-com:office:office" xmlns:r="http://schemas.openxmlformats.org/officeDocument/2006/relationships" xmlns:m="http://schemas.openxmlformats.org/officeDocument/2006/math" xmlns:v="urn:schemas-microsoft-com:vml" xmlns:wp14="http://schemas.microsoft.com/office/word/2010/wordprocessingDrawing" xmlns:wp="http://schemas.openxmlformats.org/drawingml/2006/wordprocessingDrawing" xmlns:w10="urn:schemas-microsoft-com:office:word" xmlns:w="http://schemas.openxmlformats.org/wordprocessingml/2006/main" xmlns:w14="http://schemas.microsoft.com/office/word/2010/wordml" xmlns:w15="http://schemas.microsoft.com/office/word/2012/wordml" xmlns:w16cex="http://schemas.microsoft.com/office/word/2018/wordml/cex" xmlns:w16cid="http://schemas.microsoft.com/office/word/2016/wordml/cid" xmlns:w16="http://schemas.microsoft.com/office/word/2018/wordml" xmlns:w16sdtdh="http://schemas.microsoft.com/office/word/2020/wordml/sdtdatahash" xmlns:w16se="http://schemas.microsoft.com/office/word/2015/wordml/symex" xmlns:wpg="http://schemas.microsoft.com/office/word/2010/wordprocessingGroup" xmlns:wpi="http://schemas.microsoft.com/office/word/2010/wordprocessingInk" xmlns:wne="http://schemas.microsoft.com/office/word/2006/wordml" xmlns:wps="http://schemas.microsoft.com/office/word/2010/wordprocessingShape" mc:Ignorable="w14 w15 w16se w16cid w16 w16cex w16sdtdh wp14">
   <w:p>
     <w:pPr>
@@ -1235,7 +1177,7 @@
 </w:hdr>
 </file>
 
-<file path=word/header2.xml><?xml version="1.0" encoding="utf-8"?>
+<file path=word/header3.xml><?xml version="1.0" encoding="utf-8"?>
 <w:hdr xmlns:wpc="http://schemas.microsoft.com/office/word/2010/wordprocessingCanvas" xmlns:cx="http://schemas.microsoft.com/office/drawing/2014/chartex" xmlns:cx1="http://schemas.microsoft.com/office/drawing/2015/9/8/chartex" xmlns:cx2="http://schemas.microsoft.com/office/drawing/2015/10/21/chartex" xmlns:cx3="http://schemas.microsoft.com/office/drawing/2016/5/9/chartex" xmlns:cx4="http://schemas.microsoft.com/office/drawing/2016/5/10/chartex" xmlns:cx5="http://schemas.microsoft.com/office/drawing/2016/5/11/chartex" xmlns:cx6="http://schemas.microsoft.com/office/drawing/2016/5/12/chartex" xmlns:cx7="http://schemas.microsoft.com/office/drawing/2016/5/13/chartex" xmlns:cx8="http://schemas.microsoft.com/office/drawing/2016/5/14/chartex" xmlns:mc="http://schemas.openxmlformats.org/markup-compatibility/2006" xmlns:aink="http://schemas.microsoft.com/office/drawing/2016/ink" xmlns:am3d="http://schemas.microsoft.com/office/drawing/2017/model3d" xmlns:o="urn:schemas-microsoft-com:office:office" xmlns:r="http://schemas.openxmlformats.org/officeDocument/2006/relationships" xmlns:m="http://schemas.openxmlformats.org/officeDocument/2006/math" xmlns:v="urn:schemas-microsoft-com:vml" xmlns:wp14="http://schemas.microsoft.com/office/word/2010/wordprocessingDrawing" xmlns:wp="http://schemas.openxmlformats.org/drawingml/2006/wordprocessingDrawing" xmlns:w10="urn:schemas-microsoft-com:office:word" xmlns:w="http://schemas.openxmlformats.org/wordprocessingml/2006/main" xmlns:w14="http://schemas.microsoft.com/office/word/2010/wordml" xmlns:w15="http://schemas.microsoft.com/office/word/2012/wordml" xmlns:w16cex="http://schemas.microsoft.com/office/word/2018/wordml/cex" xmlns:w16cid="http://schemas.microsoft.com/office/word/2016/wordml/cid" xmlns:w16="http://schemas.microsoft.com/office/word/2018/wordml" xmlns:w16sdtdh="http://schemas.microsoft.com/office/word/2020/wordml/sdtdatahash" xmlns:w16se="http://schemas.microsoft.com/office/word/2015/wordml/symex" xmlns:wpg="http://schemas.microsoft.com/office/word/2010/wordprocessingGroup" xmlns:wpi="http://schemas.microsoft.com/office/word/2010/wordprocessingInk" xmlns:wne="http://schemas.microsoft.com/office/word/2006/wordml" xmlns:wps="http://schemas.microsoft.com/office/word/2010/wordprocessingShape" mc:Ignorable="w14 w15 w16se w16cid w16 w16cex w16sdtdh wp14">
   <w:p>
     <w:pPr>
@@ -2653,6 +2595,18 @@
     <w:basedOn w:val="Absatz-Standardschriftart"/>
     <w:rsid w:val="009D4FF0"/>
   </w:style>
+  <w:style w:type="character" w:styleId="BesuchterLink">
+    <w:name w:val="FollowedHyperlink"/>
+    <w:basedOn w:val="Absatz-Standardschriftart"/>
+    <w:uiPriority w:val="99"/>
+    <w:semiHidden/>
+    <w:unhideWhenUsed/>
+    <w:rsid w:val="001F665B"/>
+    <w:rPr>
+      <w:color w:val="800080" w:themeColor="followedHyperlink"/>
+      <w:u w:val="single"/>
+    </w:rPr>
+  </w:style>
 </w:styles>
 </file>
 

</xml_diff>